<commit_message>
add foreach example for velocity and xdocreport
</commit_message>
<xml_diff>
--- a/apache-poi-word/src/main/resources/templates/InvoiceAdvanced.docx
+++ b/apache-poi-word/src/main/resources/templates/InvoiceAdvanced.docx
@@ -10,6 +10,7 @@
           <w:lang w:val="en-US"/>
         </w:rPr>
       </w:pPr>
+      <w:proofErr w:type="spellStart"/>
       <w:r>
         <w:rPr>
           <w:b/>
@@ -18,6 +19,7 @@
         </w:rPr>
         <w:t>Rechnung</w:t>
       </w:r>
+      <w:proofErr w:type="spellEnd"/>
       <w:r>
         <w:rPr>
           <w:b/>
@@ -154,8 +156,16 @@
         <w:rPr>
           <w:lang w:val="en-US"/>
         </w:rPr>
-        <w:t xml:space="preserve"> Jahre</w:t>
-      </w:r>
+        <w:t xml:space="preserve"> </w:t>
+      </w:r>
+      <w:proofErr w:type="spellStart"/>
+      <w:r>
+        <w:rPr>
+          <w:lang w:val="en-US"/>
+        </w:rPr>
+        <w:t>Jahre</w:t>
+      </w:r>
+      <w:proofErr w:type="spellEnd"/>
     </w:p>
     <w:p>
       <w:pPr>
@@ -235,22 +245,32 @@
           <w:lang w:val="en-US"/>
         </w:rPr>
       </w:pPr>
+      <w:proofErr w:type="spellStart"/>
       <w:r>
         <w:rPr>
           <w:b/>
           <w:sz w:val="44"/>
           <w:lang w:val="en-US"/>
         </w:rPr>
-        <w:t>Rechnung 2</w:t>
-      </w:r>
-    </w:p>
-    <w:p>
-      <w:pPr>
+        <w:t>Rechnung</w:t>
+      </w:r>
+      <w:proofErr w:type="spellEnd"/>
+      <w:r>
         <w:rPr>
           <w:b/>
           <w:sz w:val="44"/>
           <w:lang w:val="en-US"/>
         </w:rPr>
+        <w:t xml:space="preserve"> 2</w:t>
+      </w:r>
+    </w:p>
+    <w:p>
+      <w:pPr>
+        <w:rPr>
+          <w:b/>
+          <w:sz w:val="44"/>
+          <w:lang w:val="en-US"/>
+        </w:rPr>
       </w:pPr>
     </w:p>
     <w:p>
@@ -398,8 +418,16 @@
         <w:rPr>
           <w:lang w:val="en-US"/>
         </w:rPr>
-        <w:t xml:space="preserve"> Jahre</w:t>
-      </w:r>
+        <w:t xml:space="preserve"> </w:t>
+      </w:r>
+      <w:proofErr w:type="spellStart"/>
+      <w:r>
+        <w:rPr>
+          <w:lang w:val="en-US"/>
+        </w:rPr>
+        <w:t>Jahre</w:t>
+      </w:r>
+      <w:proofErr w:type="spellEnd"/>
     </w:p>
     <w:p>
       <w:pPr>
@@ -435,13 +463,7 @@
         <w:rPr>
           <w:lang w:val="en-US"/>
         </w:rPr>
-        <w:instrText>nvoice2</w:instrText>
-      </w:r>
-      <w:r>
-        <w:rPr>
-          <w:lang w:val="en-US"/>
-        </w:rPr>
-        <w:instrText xml:space="preserve">.Date \* MERGEFORMAT </w:instrText>
+        <w:instrText xml:space="preserve">nvoice2.Date \* MERGEFORMAT </w:instrText>
       </w:r>
       <w:r>
         <w:rPr>
@@ -483,11 +505,19 @@
           <w:lang w:val="en-US"/>
         </w:rPr>
       </w:pPr>
-      <w:r>
-        <w:rPr>
-          <w:lang w:val="en-US"/>
-        </w:rPr>
-        <w:t xml:space="preserve">Kommentare: </w:t>
+      <w:proofErr w:type="spellStart"/>
+      <w:r>
+        <w:rPr>
+          <w:lang w:val="en-US"/>
+        </w:rPr>
+        <w:t>Kommentare</w:t>
+      </w:r>
+      <w:proofErr w:type="spellEnd"/>
+      <w:r>
+        <w:rPr>
+          <w:lang w:val="en-US"/>
+        </w:rPr>
+        <w:t xml:space="preserve">: </w:t>
       </w:r>
       <w:r>
         <w:rPr>
@@ -582,26 +612,304 @@
           <w:lang w:val="en-US"/>
         </w:rPr>
         <w:instrText xml:space="preserve">#else &lt;p&gt; Age is nooot 1337&lt;/p&gt; </w:instrText>
+      </w:r>
+      <w:r>
+        <w:rPr>
+          <w:lang w:val="en-US"/>
+        </w:rPr>
+        <w:instrText>#end</w:instrText>
+      </w:r>
+      <w:r>
+        <w:rPr>
+          <w:lang w:val="en-US"/>
+        </w:rPr>
+        <w:instrText xml:space="preserve"> </w:instrText>
+      </w:r>
+      <w:r>
+        <w:rPr>
+          <w:lang w:val="en-US"/>
+        </w:rPr>
+        <w:instrText xml:space="preserve">\* MERGEFORMAT </w:instrText>
+      </w:r>
+      <w:r>
+        <w:rPr>
+          <w:lang w:val="en-US"/>
+        </w:rPr>
+        <w:fldChar w:fldCharType="separate"/>
+      </w:r>
+      <w:r>
+        <w:rPr>
+          <w:noProof/>
+          <w:lang w:val="en-US"/>
+        </w:rPr>
+        <w:t>«#if»</w:t>
+      </w:r>
+      <w:r>
+        <w:rPr>
+          <w:lang w:val="en-US"/>
+        </w:rPr>
+        <w:fldChar w:fldCharType="end"/>
+      </w:r>
+    </w:p>
+    <w:p>
+      <w:pPr>
+        <w:rPr>
+          <w:lang w:val="en-US"/>
+        </w:rPr>
+      </w:pPr>
+    </w:p>
+    <w:p>
+      <w:pPr>
+        <w:rPr>
+          <w:lang w:val="en-US"/>
+        </w:rPr>
+      </w:pPr>
+    </w:p>
+    <w:p>
+      <w:pPr>
+        <w:rPr>
+          <w:lang w:val="en-US"/>
+        </w:rPr>
+      </w:pPr>
+      <w:r>
+        <w:rPr>
+          <w:lang w:val="en-US"/>
+        </w:rPr>
+        <w:t xml:space="preserve">Your Names are: </w:t>
+      </w:r>
+    </w:p>
+    <w:p>
+      <w:pPr>
+        <w:rPr>
+          <w:lang w:val="en-US"/>
+        </w:rPr>
+      </w:pPr>
+    </w:p>
+    <w:p>
+      <w:pPr>
+        <w:rPr>
+          <w:lang w:val="en-US"/>
+        </w:rPr>
+      </w:pPr>
+      <w:r>
+        <w:rPr>
+          <w:lang w:val="en-US"/>
+        </w:rPr>
+        <w:fldChar w:fldCharType="begin"/>
+      </w:r>
+      <w:r>
+        <w:rPr>
+          <w:lang w:val="en-US"/>
+        </w:rPr>
+        <w:instrText xml:space="preserve"> MERGEFIELD #foreach ($name in $names) \* MERGEFORMAT </w:instrText>
+      </w:r>
+      <w:r>
+        <w:rPr>
+          <w:lang w:val="en-US"/>
+        </w:rPr>
+        <w:fldChar w:fldCharType="separate"/>
+      </w:r>
+      <w:r>
+        <w:rPr>
+          <w:noProof/>
+          <w:lang w:val="en-US"/>
+        </w:rPr>
+        <w:t>«#foreach»</w:t>
+      </w:r>
+      <w:r>
+        <w:rPr>
+          <w:lang w:val="en-US"/>
+        </w:rPr>
+        <w:fldChar w:fldCharType="end"/>
+      </w:r>
+    </w:p>
+    <w:p>
+      <w:pPr>
+        <w:rPr>
+          <w:b/>
+          <w:i/>
+          <w:lang w:val="en-US"/>
+        </w:rPr>
+      </w:pPr>
+      <w:r>
+        <w:rPr>
+          <w:b/>
+          <w:i/>
+          <w:lang w:val="en-US"/>
+        </w:rPr>
+        <w:fldChar w:fldCharType="begin"/>
+      </w:r>
+      <w:r>
+        <w:rPr>
+          <w:b/>
+          <w:i/>
+          <w:lang w:val="en-US"/>
+        </w:rPr>
+        <w:instrText xml:space="preserve"> MERGEFIELD </w:instrText>
+      </w:r>
+      <w:r>
+        <w:rPr>
+          <w:b/>
+          <w:i/>
+          <w:lang w:val="en-US"/>
+        </w:rPr>
+        <w:instrText>&lt;p&gt;</w:instrText>
+      </w:r>
+      <w:r>
+        <w:rPr>
+          <w:b/>
+          <w:i/>
+          <w:lang w:val="en-US"/>
+        </w:rPr>
+        <w:instrText>$name</w:instrText>
+      </w:r>
+      <w:r>
+        <w:rPr>
+          <w:b/>
+          <w:i/>
+          <w:lang w:val="en-US"/>
+        </w:rPr>
+        <w:instrText xml:space="preserve">&lt;/p&gt; </w:instrText>
+      </w:r>
+      <w:r>
+        <w:rPr>
+          <w:b/>
+          <w:i/>
+          <w:lang w:val="en-US"/>
+        </w:rPr>
+        <w:instrText xml:space="preserve"> \* MERGEFORMAT </w:instrText>
+      </w:r>
+      <w:r>
+        <w:rPr>
+          <w:b/>
+          <w:i/>
+          <w:lang w:val="en-US"/>
+        </w:rPr>
+        <w:fldChar w:fldCharType="separate"/>
+      </w:r>
+      <w:r>
+        <w:rPr>
+          <w:b/>
+          <w:i/>
+          <w:noProof/>
+          <w:lang w:val="en-US"/>
+        </w:rPr>
+        <w:t>«&lt;</w:t>
+      </w:r>
+      <w:r>
+        <w:rPr>
+          <w:b/>
+          <w:i/>
+          <w:noProof/>
+          <w:sz w:val="40"/>
+          <w:lang w:val="en-US"/>
+        </w:rPr>
+        <w:t>p</w:t>
+      </w:r>
+      <w:r>
+        <w:rPr>
+          <w:b/>
+          <w:i/>
+          <w:noProof/>
+          <w:lang w:val="en-US"/>
+        </w:rPr>
+        <w:t>&gt;$name&lt;/p&gt;»</w:t>
+      </w:r>
+      <w:r>
+        <w:rPr>
+          <w:b/>
+          <w:i/>
+          <w:lang w:val="en-US"/>
+        </w:rPr>
+        <w:fldChar w:fldCharType="end"/>
+      </w:r>
+    </w:p>
+    <w:p>
+      <w:pPr>
+        <w:rPr>
+          <w:b/>
+          <w:i/>
+          <w:lang w:val="en-US"/>
+        </w:rPr>
+      </w:pPr>
+    </w:p>
+    <w:p>
+      <w:pPr>
+        <w:rPr>
+          <w:b/>
+          <w:i/>
+          <w:lang w:val="en-US"/>
+        </w:rPr>
+      </w:pPr>
+      <w:r>
+        <w:rPr>
+          <w:b/>
+          <w:i/>
+          <w:lang w:val="en-US"/>
+        </w:rPr>
+        <w:t>This is more static content for this section</w:t>
       </w:r>
       <w:bookmarkStart w:id="0" w:name="_GoBack"/>
       <w:bookmarkEnd w:id="0"/>
-      <w:r>
-        <w:rPr>
-          <w:lang w:val="en-US"/>
-        </w:rPr>
-        <w:instrText>#end</w:instrText>
-      </w:r>
-      <w:r>
-        <w:rPr>
-          <w:lang w:val="en-US"/>
-        </w:rPr>
-        <w:instrText xml:space="preserve"> </w:instrText>
-      </w:r>
-      <w:r>
-        <w:rPr>
-          <w:lang w:val="en-US"/>
-        </w:rPr>
-        <w:instrText xml:space="preserve">\* MERGEFORMAT </w:instrText>
+    </w:p>
+    <w:p>
+      <w:pPr>
+        <w:rPr>
+          <w:b/>
+          <w:i/>
+          <w:lang w:val="en-US"/>
+        </w:rPr>
+      </w:pPr>
+      <w:r>
+        <w:rPr>
+          <w:b/>
+          <w:i/>
+          <w:noProof/>
+          <w:lang w:val="en-US"/>
+        </w:rPr>
+        <w:pict w14:anchorId="2D8C32A7">
+          <v:rect id="_x0000_i1025" alt="" style="width:453.3pt;height:.05pt;mso-width-percent:0;mso-height-percent:0;mso-width-percent:0;mso-height-percent:0" o:hralign="center" o:hrstd="t" o:hr="t" fillcolor="#a0a0a0" stroked="f"/>
+        </w:pict>
+      </w:r>
+    </w:p>
+    <w:p>
+      <w:pPr>
+        <w:rPr>
+          <w:b/>
+          <w:i/>
+          <w:lang w:val="en-US"/>
+        </w:rPr>
+      </w:pPr>
+    </w:p>
+    <w:p>
+      <w:pPr>
+        <w:rPr>
+          <w:lang w:val="en-US"/>
+        </w:rPr>
+      </w:pPr>
+      <w:r>
+        <w:rPr>
+          <w:lang w:val="en-US"/>
+        </w:rPr>
+        <w:fldChar w:fldCharType="begin"/>
+      </w:r>
+      <w:r>
+        <w:rPr>
+          <w:lang w:val="en-US"/>
+        </w:rPr>
+        <w:instrText xml:space="preserve"> MERGEFIELD #</w:instrText>
+      </w:r>
+      <w:r>
+        <w:rPr>
+          <w:lang w:val="en-US"/>
+        </w:rPr>
+        <w:instrText xml:space="preserve">end </w:instrText>
+      </w:r>
+      <w:r>
+        <w:rPr>
+          <w:lang w:val="en-US"/>
+        </w:rPr>
+        <w:instrText xml:space="preserve"> \* MERGEFORMAT </w:instrText>
       </w:r>
       <w:r>
         <w:rPr>
@@ -614,7 +922,7 @@
           <w:noProof/>
           <w:lang w:val="en-US"/>
         </w:rPr>
-        <w:t>«#if»</w:t>
+        <w:t>«#end»</w:t>
       </w:r>
       <w:r>
         <w:rPr>
@@ -629,52 +937,6 @@
           <w:lang w:val="en-US"/>
         </w:rPr>
       </w:pPr>
-    </w:p>
-    <w:p>
-      <w:pPr>
-        <w:rPr>
-          <w:lang w:val="en-US"/>
-        </w:rPr>
-      </w:pPr>
-    </w:p>
-    <w:p>
-      <w:pPr>
-        <w:rPr>
-          <w:lang w:val="en-US"/>
-        </w:rPr>
-      </w:pPr>
-      <w:r>
-        <w:rPr>
-          <w:lang w:val="en-US"/>
-        </w:rPr>
-        <w:t>S</w:t>
-      </w:r>
-    </w:p>
-    <w:p>
-      <w:pPr>
-        <w:rPr>
-          <w:lang w:val="en-US"/>
-        </w:rPr>
-      </w:pPr>
-      <w:r>
-        <w:rPr>
-          <w:lang w:val="en-US"/>
-        </w:rPr>
-        <w:t>S</w:t>
-      </w:r>
-    </w:p>
-    <w:p>
-      <w:pPr>
-        <w:rPr>
-          <w:lang w:val="en-US"/>
-        </w:rPr>
-      </w:pPr>
-      <w:r>
-        <w:rPr>
-          <w:lang w:val="en-US"/>
-        </w:rPr>
-        <w:t>dsd</w:t>
-      </w:r>
     </w:p>
     <w:sectPr>
       <w:pgSz w:w="11900" w:h="16840"/>
@@ -684,6 +946,127 @@
     </w:sectPr>
   </w:body>
 </w:document>
+</file>
+
+<file path=word/numbering.xml><?xml version="1.0" encoding="utf-8"?>
+<w:numbering xmlns:wpc="http://schemas.microsoft.com/office/word/2010/wordprocessingCanvas" xmlns:cx="http://schemas.microsoft.com/office/drawing/2014/chartex" xmlns:cx1="http://schemas.microsoft.com/office/drawing/2015/9/8/chartex" xmlns:cx2="http://schemas.microsoft.com/office/drawing/2015/10/21/chartex" xmlns:cx3="http://schemas.microsoft.com/office/drawing/2016/5/9/chartex" xmlns:cx4="http://schemas.microsoft.com/office/drawing/2016/5/10/chartex" xmlns:cx5="http://schemas.microsoft.com/office/drawing/2016/5/11/chartex" xmlns:cx6="http://schemas.microsoft.com/office/drawing/2016/5/12/chartex" xmlns:cx7="http://schemas.microsoft.com/office/drawing/2016/5/13/chartex" xmlns:cx8="http://schemas.microsoft.com/office/drawing/2016/5/14/chartex" xmlns:mc="http://schemas.openxmlformats.org/markup-compatibility/2006" xmlns:aink="http://schemas.microsoft.com/office/drawing/2016/ink" xmlns:am3d="http://schemas.microsoft.com/office/drawing/2017/model3d" xmlns:o="urn:schemas-microsoft-com:office:office" xmlns:r="http://schemas.openxmlformats.org/officeDocument/2006/relationships" xmlns:m="http://schemas.openxmlformats.org/officeDocument/2006/math" xmlns:v="urn:schemas-microsoft-com:vml" xmlns:wp14="http://schemas.microsoft.com/office/word/2010/wordprocessingDrawing" xmlns:wp="http://schemas.openxmlformats.org/drawingml/2006/wordprocessingDrawing" xmlns:w10="urn:schemas-microsoft-com:office:word" xmlns:w="http://schemas.openxmlformats.org/wordprocessingml/2006/main" xmlns:w14="http://schemas.microsoft.com/office/word/2010/wordml" xmlns:w15="http://schemas.microsoft.com/office/word/2012/wordml" xmlns:w16cid="http://schemas.microsoft.com/office/word/2016/wordml/cid" xmlns:w16se="http://schemas.microsoft.com/office/word/2015/wordml/symex" xmlns:wpg="http://schemas.microsoft.com/office/word/2010/wordprocessingGroup" xmlns:wpi="http://schemas.microsoft.com/office/word/2010/wordprocessingInk" xmlns:wne="http://schemas.microsoft.com/office/word/2006/wordml" xmlns:wps="http://schemas.microsoft.com/office/word/2010/wordprocessingShape" mc:Ignorable="w14 w15 w16se w16cid wp14">
+  <w:abstractNum w:abstractNumId="0" w15:restartNumberingAfterBreak="0">
+    <w:nsid w:val="73D32A98"/>
+    <w:multiLevelType w:val="hybridMultilevel"/>
+    <w:tmpl w:val="948AE7E0"/>
+    <w:lvl w:ilvl="0" w:tplc="04090001">
+      <w:start w:val="1"/>
+      <w:numFmt w:val="bullet"/>
+      <w:lvlText w:val=""/>
+      <w:lvlJc w:val="left"/>
+      <w:pPr>
+        <w:ind w:left="720" w:hanging="360"/>
+      </w:pPr>
+      <w:rPr>
+        <w:rFonts w:ascii="Symbol" w:hAnsi="Symbol" w:hint="default"/>
+      </w:rPr>
+    </w:lvl>
+    <w:lvl w:ilvl="1" w:tplc="04090003" w:tentative="1">
+      <w:start w:val="1"/>
+      <w:numFmt w:val="bullet"/>
+      <w:lvlText w:val="o"/>
+      <w:lvlJc w:val="left"/>
+      <w:pPr>
+        <w:ind w:left="1440" w:hanging="360"/>
+      </w:pPr>
+      <w:rPr>
+        <w:rFonts w:ascii="Courier New" w:hAnsi="Courier New" w:cs="Courier New" w:hint="default"/>
+      </w:rPr>
+    </w:lvl>
+    <w:lvl w:ilvl="2" w:tplc="04090005" w:tentative="1">
+      <w:start w:val="1"/>
+      <w:numFmt w:val="bullet"/>
+      <w:lvlText w:val=""/>
+      <w:lvlJc w:val="left"/>
+      <w:pPr>
+        <w:ind w:left="2160" w:hanging="360"/>
+      </w:pPr>
+      <w:rPr>
+        <w:rFonts w:ascii="Wingdings" w:hAnsi="Wingdings" w:hint="default"/>
+      </w:rPr>
+    </w:lvl>
+    <w:lvl w:ilvl="3" w:tplc="04090001" w:tentative="1">
+      <w:start w:val="1"/>
+      <w:numFmt w:val="bullet"/>
+      <w:lvlText w:val=""/>
+      <w:lvlJc w:val="left"/>
+      <w:pPr>
+        <w:ind w:left="2880" w:hanging="360"/>
+      </w:pPr>
+      <w:rPr>
+        <w:rFonts w:ascii="Symbol" w:hAnsi="Symbol" w:hint="default"/>
+      </w:rPr>
+    </w:lvl>
+    <w:lvl w:ilvl="4" w:tplc="04090003" w:tentative="1">
+      <w:start w:val="1"/>
+      <w:numFmt w:val="bullet"/>
+      <w:lvlText w:val="o"/>
+      <w:lvlJc w:val="left"/>
+      <w:pPr>
+        <w:ind w:left="3600" w:hanging="360"/>
+      </w:pPr>
+      <w:rPr>
+        <w:rFonts w:ascii="Courier New" w:hAnsi="Courier New" w:cs="Courier New" w:hint="default"/>
+      </w:rPr>
+    </w:lvl>
+    <w:lvl w:ilvl="5" w:tplc="04090005" w:tentative="1">
+      <w:start w:val="1"/>
+      <w:numFmt w:val="bullet"/>
+      <w:lvlText w:val=""/>
+      <w:lvlJc w:val="left"/>
+      <w:pPr>
+        <w:ind w:left="4320" w:hanging="360"/>
+      </w:pPr>
+      <w:rPr>
+        <w:rFonts w:ascii="Wingdings" w:hAnsi="Wingdings" w:hint="default"/>
+      </w:rPr>
+    </w:lvl>
+    <w:lvl w:ilvl="6" w:tplc="04090001" w:tentative="1">
+      <w:start w:val="1"/>
+      <w:numFmt w:val="bullet"/>
+      <w:lvlText w:val=""/>
+      <w:lvlJc w:val="left"/>
+      <w:pPr>
+        <w:ind w:left="5040" w:hanging="360"/>
+      </w:pPr>
+      <w:rPr>
+        <w:rFonts w:ascii="Symbol" w:hAnsi="Symbol" w:hint="default"/>
+      </w:rPr>
+    </w:lvl>
+    <w:lvl w:ilvl="7" w:tplc="04090003" w:tentative="1">
+      <w:start w:val="1"/>
+      <w:numFmt w:val="bullet"/>
+      <w:lvlText w:val="o"/>
+      <w:lvlJc w:val="left"/>
+      <w:pPr>
+        <w:ind w:left="5760" w:hanging="360"/>
+      </w:pPr>
+      <w:rPr>
+        <w:rFonts w:ascii="Courier New" w:hAnsi="Courier New" w:cs="Courier New" w:hint="default"/>
+      </w:rPr>
+    </w:lvl>
+    <w:lvl w:ilvl="8" w:tplc="04090005" w:tentative="1">
+      <w:start w:val="1"/>
+      <w:numFmt w:val="bullet"/>
+      <w:lvlText w:val=""/>
+      <w:lvlJc w:val="left"/>
+      <w:pPr>
+        <w:ind w:left="6480" w:hanging="360"/>
+      </w:pPr>
+      <w:rPr>
+        <w:rFonts w:ascii="Wingdings" w:hAnsi="Wingdings" w:hint="default"/>
+      </w:rPr>
+    </w:lvl>
+  </w:abstractNum>
+  <w:num w:numId="1">
+    <w:abstractNumId w:val="0"/>
+  </w:num>
+</w:numbering>
 </file>
 
 <file path=word/styles.xml><?xml version="1.0" encoding="utf-8"?>
@@ -1105,6 +1488,17 @@
     <w:semiHidden/>
     <w:unhideWhenUsed/>
   </w:style>
+  <w:style w:type="paragraph" w:styleId="ListParagraph">
+    <w:name w:val="List Paragraph"/>
+    <w:basedOn w:val="Normal"/>
+    <w:uiPriority w:val="34"/>
+    <w:qFormat/>
+    <w:rsid w:val="00766F53"/>
+    <w:pPr>
+      <w:ind w:left="720"/>
+      <w:contextualSpacing/>
+    </w:pPr>
+  </w:style>
 </w:styles>
 </file>
 

</xml_diff>

<commit_message>
add example for styling inline html in docx
</commit_message>
<xml_diff>
--- a/apache-poi-word/src/main/resources/templates/InvoiceAdvanced.docx
+++ b/apache-poi-word/src/main/resources/templates/InvoiceAdvanced.docx
@@ -10,7 +10,6 @@
           <w:lang w:val="en-US"/>
         </w:rPr>
       </w:pPr>
-      <w:proofErr w:type="spellStart"/>
       <w:r>
         <w:rPr>
           <w:b/>
@@ -19,7 +18,6 @@
         </w:rPr>
         <w:t>Rechnung</w:t>
       </w:r>
-      <w:proofErr w:type="spellEnd"/>
       <w:r>
         <w:rPr>
           <w:b/>
@@ -156,16 +154,8 @@
         <w:rPr>
           <w:lang w:val="en-US"/>
         </w:rPr>
-        <w:t xml:space="preserve"> </w:t>
-      </w:r>
-      <w:proofErr w:type="spellStart"/>
-      <w:r>
-        <w:rPr>
-          <w:lang w:val="en-US"/>
-        </w:rPr>
-        <w:t>Jahre</w:t>
-      </w:r>
-      <w:proofErr w:type="spellEnd"/>
+        <w:t xml:space="preserve"> Jahre</w:t>
+      </w:r>
     </w:p>
     <w:p>
       <w:pPr>
@@ -245,32 +235,22 @@
           <w:lang w:val="en-US"/>
         </w:rPr>
       </w:pPr>
-      <w:proofErr w:type="spellStart"/>
       <w:r>
         <w:rPr>
           <w:b/>
           <w:sz w:val="44"/>
           <w:lang w:val="en-US"/>
         </w:rPr>
-        <w:t>Rechnung</w:t>
-      </w:r>
-      <w:proofErr w:type="spellEnd"/>
-      <w:r>
+        <w:t>Rechnung 2</w:t>
+      </w:r>
+    </w:p>
+    <w:p>
+      <w:pPr>
         <w:rPr>
           <w:b/>
           <w:sz w:val="44"/>
           <w:lang w:val="en-US"/>
         </w:rPr>
-        <w:t xml:space="preserve"> 2</w:t>
-      </w:r>
-    </w:p>
-    <w:p>
-      <w:pPr>
-        <w:rPr>
-          <w:b/>
-          <w:sz w:val="44"/>
-          <w:lang w:val="en-US"/>
-        </w:rPr>
       </w:pPr>
     </w:p>
     <w:p>
@@ -418,16 +398,8 @@
         <w:rPr>
           <w:lang w:val="en-US"/>
         </w:rPr>
-        <w:t xml:space="preserve"> </w:t>
-      </w:r>
-      <w:proofErr w:type="spellStart"/>
-      <w:r>
-        <w:rPr>
-          <w:lang w:val="en-US"/>
-        </w:rPr>
-        <w:t>Jahre</w:t>
-      </w:r>
-      <w:proofErr w:type="spellEnd"/>
+        <w:t xml:space="preserve"> Jahre</w:t>
+      </w:r>
     </w:p>
     <w:p>
       <w:pPr>
@@ -505,19 +477,11 @@
           <w:lang w:val="en-US"/>
         </w:rPr>
       </w:pPr>
-      <w:proofErr w:type="spellStart"/>
-      <w:r>
-        <w:rPr>
-          <w:lang w:val="en-US"/>
-        </w:rPr>
-        <w:t>Kommentare</w:t>
-      </w:r>
-      <w:proofErr w:type="spellEnd"/>
-      <w:r>
-        <w:rPr>
-          <w:lang w:val="en-US"/>
-        </w:rPr>
-        <w:t xml:space="preserve">: </w:t>
+      <w:r>
+        <w:rPr>
+          <w:lang w:val="en-US"/>
+        </w:rPr>
+        <w:t xml:space="preserve">Kommentare: </w:t>
       </w:r>
       <w:r>
         <w:rPr>
@@ -664,6 +628,52 @@
           <w:lang w:val="en-US"/>
         </w:rPr>
       </w:pPr>
+      <w:r>
+        <w:rPr>
+          <w:lang w:val="en-US"/>
+        </w:rPr>
+        <w:fldChar w:fldCharType="begin"/>
+      </w:r>
+      <w:r>
+        <w:rPr>
+          <w:lang w:val="en-US"/>
+        </w:rPr>
+        <w:instrText xml:space="preserve"> MERGEFIELD $link</w:instrText>
+      </w:r>
+      <w:r>
+        <w:rPr>
+          <w:lang w:val="en-US"/>
+        </w:rPr>
+        <w:instrText xml:space="preserve"> \* MERGEFORMAT </w:instrText>
+      </w:r>
+      <w:r>
+        <w:rPr>
+          <w:lang w:val="en-US"/>
+        </w:rPr>
+        <w:fldChar w:fldCharType="separate"/>
+      </w:r>
+      <w:r>
+        <w:rPr>
+          <w:noProof/>
+          <w:lang w:val="en-US"/>
+        </w:rPr>
+        <w:t>«$link»</w:t>
+      </w:r>
+      <w:r>
+        <w:rPr>
+          <w:lang w:val="en-US"/>
+        </w:rPr>
+        <w:fldChar w:fldCharType="end"/>
+      </w:r>
+      <w:bookmarkStart w:id="0" w:name="_GoBack"/>
+      <w:bookmarkEnd w:id="0"/>
+    </w:p>
+    <w:p>
+      <w:pPr>
+        <w:rPr>
+          <w:lang w:val="en-US"/>
+        </w:rPr>
+      </w:pPr>
     </w:p>
     <w:p>
       <w:pPr>
@@ -769,7 +779,23 @@
           <w:i/>
           <w:lang w:val="en-US"/>
         </w:rPr>
-        <w:instrText xml:space="preserve">&lt;/p&gt; </w:instrText>
+        <w:instrText>&lt;/p&gt;</w:instrText>
+      </w:r>
+      <w:r>
+        <w:rPr>
+          <w:b/>
+          <w:i/>
+          <w:lang w:val="en-US"/>
+        </w:rPr>
+        <w:instrText>&lt;hr/&gt;</w:instrText>
+      </w:r>
+      <w:r>
+        <w:rPr>
+          <w:b/>
+          <w:i/>
+          <w:lang w:val="en-US"/>
+        </w:rPr>
+        <w:instrText xml:space="preserve"> </w:instrText>
       </w:r>
       <w:r>
         <w:rPr>
@@ -813,7 +839,7 @@
           <w:noProof/>
           <w:lang w:val="en-US"/>
         </w:rPr>
-        <w:t>&gt;$name&lt;/p&gt;»</w:t>
+        <w:t>&gt;$name&lt;/p&gt;&lt;hr/&gt;»</w:t>
       </w:r>
       <w:r>
         <w:rPr>
@@ -849,8 +875,6 @@
         </w:rPr>
         <w:t>This is more static content for this section</w:t>
       </w:r>
-      <w:bookmarkStart w:id="0" w:name="_GoBack"/>
-      <w:bookmarkEnd w:id="0"/>
     </w:p>
     <w:p>
       <w:pPr>
@@ -897,19 +921,7 @@
         <w:rPr>
           <w:lang w:val="en-US"/>
         </w:rPr>
-        <w:instrText xml:space="preserve"> MERGEFIELD #</w:instrText>
-      </w:r>
-      <w:r>
-        <w:rPr>
-          <w:lang w:val="en-US"/>
-        </w:rPr>
-        <w:instrText xml:space="preserve">end </w:instrText>
-      </w:r>
-      <w:r>
-        <w:rPr>
-          <w:lang w:val="en-US"/>
-        </w:rPr>
-        <w:instrText xml:space="preserve"> \* MERGEFORMAT </w:instrText>
+        <w:instrText xml:space="preserve"> MERGEFIELD #end  \* MERGEFORMAT </w:instrText>
       </w:r>
       <w:r>
         <w:rPr>

</xml_diff>